<commit_message>
Circle Language Spec: System Objects: Convert System Interfaces articles to docx + minor changes of the main System Interfaces articles.
</commit_message>
<xml_diff>
--- a/1.1. Circle Language Spec/05. System Objects/10. System Commands.docx
+++ b/1.1. Circle Language Spec/05. System Objects/10. System Commands.docx
@@ -21,7 +21,7 @@
           <w:bottom w:w="68" w:type="dxa"/>
           <w:right w:w="57" w:type="dxa"/>
         </w:tblCellMar>
-        <w:tblLook w:val="00BF" w:firstRow="1" w:lastRow="0" w:firstColumn="1" w:lastColumn="0" w:noHBand="0" w:noVBand="0"/>
+        <w:tblLook w:val="00A0" w:firstRow="1" w:lastRow="0" w:firstColumn="1" w:lastColumn="0" w:noHBand="0" w:noVBand="0"/>
       </w:tblPr>
       <w:tblGrid>
         <w:gridCol w:w="8630"/>
@@ -238,6 +238,8 @@
       <w:pPr>
         <w:pStyle w:val="Spacing"/>
       </w:pPr>
+      <w:bookmarkStart w:id="0" w:name="_GoBack"/>
+      <w:bookmarkEnd w:id="0"/>
     </w:p>
     <w:p>
       <w:r>
@@ -1016,7 +1018,6 @@
       </w:pPr>
     </w:p>
     <w:p>
-      <w:bookmarkStart w:id="0" w:name="_GoBack"/>
       <w:r>
         <w:t xml:space="preserve">Even though the </w:t>
       </w:r>
@@ -1038,7 +1039,6 @@
       <w:r>
         <w:t xml:space="preserve"> are the same or one or the other is not filled in, objects and references still each need to separately store which class they have.</w:t>
       </w:r>
-      <w:bookmarkEnd w:id="0"/>
     </w:p>
     <w:p>
       <w:pPr>
@@ -3851,7 +3851,7 @@
     <w:basedOn w:val="Normal"/>
     <w:next w:val="Normal"/>
     <w:qFormat/>
-    <w:rsid w:val="005E1465"/>
+    <w:rsid w:val="0027226C"/>
     <w:pPr>
       <w:keepNext/>
       <w:spacing w:before="180" w:after="120"/>
@@ -3861,7 +3861,7 @@
       <w:rFonts w:cs="Arial"/>
       <w:b/>
       <w:bCs/>
-      <w:sz w:val="24"/>
+      <w:sz w:val="22"/>
     </w:rPr>
   </w:style>
   <w:style w:type="paragraph" w:styleId="Heading4">
@@ -3884,9 +3884,15 @@
   </w:style>
   <w:style w:type="character" w:default="1" w:styleId="DefaultParagraphFont">
     <w:name w:val="Default Paragraph Font"/>
+    <w:uiPriority w:val="1"/>
+    <w:semiHidden/>
+    <w:unhideWhenUsed/>
   </w:style>
   <w:style w:type="table" w:default="1" w:styleId="TableNormal">
     <w:name w:val="Normal Table"/>
+    <w:uiPriority w:val="99"/>
+    <w:semiHidden/>
+    <w:unhideWhenUsed/>
     <w:tblPr>
       <w:tblInd w:w="0" w:type="dxa"/>
       <w:tblCellMar>
@@ -3899,6 +3905,9 @@
   </w:style>
   <w:style w:type="numbering" w:default="1" w:styleId="NoList">
     <w:name w:val="No List"/>
+    <w:uiPriority w:val="99"/>
+    <w:semiHidden/>
+    <w:unhideWhenUsed/>
   </w:style>
   <w:style w:type="character" w:customStyle="1" w:styleId="Style6pt">
     <w:name w:val="Style 6 pt"/>

</xml_diff>